<commit_message>
fixed naming issues for team building
</commit_message>
<xml_diff>
--- a/content/modules/Agile/attachments/Agile-Lego-Activity-Facilitator-Guide.docx
+++ b/content/modules/Agile/attachments/Agile-Lego-Activity-Facilitator-Guide.docx
@@ -26,15 +26,7 @@
         <w:t xml:space="preserve">**Please read through the full guide prior to </w:t>
       </w:r>
       <w:r>
-        <w:t>your lab session.  If you have any issues or questions contact Sarah Rodenbeck (</w:t>
-      </w:r>
-      <w:proofErr w:type="gramStart"/>
-      <w:r>
-        <w:t>srodenb@purdue.edu)*</w:t>
-      </w:r>
-      <w:proofErr w:type="gramEnd"/>
-      <w:r>
-        <w:t>*</w:t>
+        <w:t>your lab session.</w:t>
       </w:r>
     </w:p>
     <w:p/>
@@ -52,10 +44,7 @@
         </w:numPr>
       </w:pPr>
       <w:r>
-        <w:t>Introductions, project logistic information, etc. (15 mins)</w:t>
-      </w:r>
-      <w:r>
-        <w:t xml:space="preserve"> – TA leads</w:t>
+        <w:t>Introductions, project logistic information, etc. (15 mins) – TA leads</w:t>
       </w:r>
     </w:p>
     <w:p>
@@ -73,10 +62,7 @@
         <w:t>activity introduction/setup</w:t>
       </w:r>
       <w:r>
-        <w:t xml:space="preserve"> (10 minutes)</w:t>
-      </w:r>
-      <w:r>
-        <w:t xml:space="preserve"> – TDM staff leads</w:t>
+        <w:t xml:space="preserve"> (10 minutes) – TDM staff leads</w:t>
       </w:r>
     </w:p>
     <w:p>
@@ -253,22 +239,7 @@
         </w:numPr>
       </w:pPr>
       <w:r>
-        <w:t xml:space="preserve">Give </w:t>
-      </w:r>
-      <w:r>
-        <w:t xml:space="preserve">teams a </w:t>
-      </w:r>
-      <w:r>
-        <w:t xml:space="preserve">minute at the beginning to read </w:t>
-      </w:r>
-      <w:r>
-        <w:t xml:space="preserve">all the </w:t>
-      </w:r>
-      <w:r>
-        <w:t>tasks on the backlog</w:t>
-      </w:r>
-      <w:r>
-        <w:t>.</w:t>
+        <w:t>Give teams a minute at the beginning to read all the tasks on the backlog.</w:t>
       </w:r>
     </w:p>
     <w:p>
@@ -319,16 +290,7 @@
         </w:numPr>
       </w:pPr>
       <w:r>
-        <w:t>C</w:t>
-      </w:r>
-      <w:r>
-        <w:t>hoosing what tasks to do during the sprint, estimating time/allocating tasks to people, and working with the product owner to clarify</w:t>
-      </w:r>
-      <w:r>
-        <w:t>/prioritize tasks</w:t>
-      </w:r>
-      <w:r>
-        <w:t>.</w:t>
+        <w:t>Choosing what tasks to do during the sprint, estimating time/allocating tasks to people, and working with the product owner to clarify/prioritize tasks.</w:t>
       </w:r>
     </w:p>
     <w:p>
@@ -355,10 +317,7 @@
         </w:numPr>
       </w:pPr>
       <w:r>
-        <w:t xml:space="preserve">Product </w:t>
-      </w:r>
-      <w:r>
-        <w:t xml:space="preserve">owner is not actively </w:t>
+        <w:t xml:space="preserve">Product owner is not actively </w:t>
       </w:r>
       <w:r>
         <w:t>involved in work</w:t>
@@ -385,10 +344,7 @@
         </w:numPr>
       </w:pPr>
       <w:r>
-        <w:t>Present work</w:t>
-      </w:r>
-      <w:r>
-        <w:t xml:space="preserve"> from the sprint to the product owner and get feedback</w:t>
+        <w:t>Present work from the sprint to the product owner and get feedback</w:t>
       </w:r>
     </w:p>
     <w:p>
@@ -412,16 +368,7 @@
         </w:numPr>
       </w:pPr>
       <w:r>
-        <w:t>D</w:t>
-      </w:r>
-      <w:r>
-        <w:t xml:space="preserve">iscuss what went right, what went wrong, and how </w:t>
-      </w:r>
-      <w:r>
-        <w:t>the team</w:t>
-      </w:r>
-      <w:r>
-        <w:t xml:space="preserve"> can fix it in the next sprint (</w:t>
+        <w:t>Discuss what went right, what went wrong, and how the team can fix it in the next sprint (</w:t>
       </w:r>
       <w:proofErr w:type="gramStart"/>
       <w:r>
@@ -429,19 +376,7 @@
       </w:r>
       <w:proofErr w:type="gramEnd"/>
       <w:r>
-        <w:t xml:space="preserve"> collaborat</w:t>
-      </w:r>
-      <w:r>
-        <w:t>ion</w:t>
-      </w:r>
-      <w:r>
-        <w:t xml:space="preserve">, estimating </w:t>
-      </w:r>
-      <w:r>
-        <w:t>the number of tasks</w:t>
-      </w:r>
-      <w:r>
-        <w:t>, etc.)</w:t>
+        <w:t xml:space="preserve"> collaboration, estimating the number of tasks, etc.)</w:t>
       </w:r>
     </w:p>
     <w:p>
@@ -468,7 +403,6 @@
         </w:numPr>
       </w:pPr>
       <w:r>
-        <w:lastRenderedPageBreak/>
         <w:t>A</w:t>
       </w:r>
       <w:r>
@@ -499,6 +433,7 @@
         </w:numPr>
       </w:pPr>
       <w:r>
+        <w:lastRenderedPageBreak/>
         <w:t xml:space="preserve">The final retrospective should be used to </w:t>
       </w:r>
       <w:r>
@@ -571,10 +506,7 @@
         </w:numPr>
       </w:pPr>
       <w:r>
-        <w:t xml:space="preserve">Take pictures </w:t>
-      </w:r>
-      <w:r>
-        <w:t xml:space="preserve">along the way and pass them along to </w:t>
+        <w:t xml:space="preserve">Take pictures along the way and pass them along to </w:t>
       </w:r>
       <w:r>
         <w:t xml:space="preserve">the Data Mine staff. </w:t>
@@ -659,25 +591,7 @@
         </w:numPr>
       </w:pPr>
       <w:r>
-        <w:t xml:space="preserve">Remind teams that they should </w:t>
-      </w:r>
-      <w:r>
-        <w:t xml:space="preserve">strive to </w:t>
-      </w:r>
-      <w:r>
-        <w:t xml:space="preserve">perfectly </w:t>
-      </w:r>
-      <w:r>
-        <w:t xml:space="preserve">estimate </w:t>
-      </w:r>
-      <w:r>
-        <w:t xml:space="preserve">(not over or underestimate) </w:t>
-      </w:r>
-      <w:r>
-        <w:t xml:space="preserve">the number of tasks </w:t>
-      </w:r>
-      <w:r>
-        <w:t xml:space="preserve">they can take on during the sprint.  They will likely need to adjust their expectations as they go.  </w:t>
+        <w:t xml:space="preserve">Remind teams that they should strive to perfectly estimate (not over or underestimate) the number of tasks they can take on during the sprint.  They will likely need to adjust their expectations as they go.  </w:t>
       </w:r>
     </w:p>
     <w:p>
@@ -689,10 +603,7 @@
         </w:numPr>
       </w:pPr>
       <w:r>
-        <w:t>Teams should get verbal confirmation of acceptance of the user story from the PO before moving tasks to the done category</w:t>
-      </w:r>
-      <w:r>
-        <w:t xml:space="preserve"> (remember, you don’t have to accept everything as </w:t>
+        <w:t xml:space="preserve">Teams should get verbal confirmation of acceptance of the user story from the PO before moving tasks to the done category (remember, you don’t have to accept everything as </w:t>
       </w:r>
       <w:r>
         <w:t>fulfilling a user story!)</w:t>
@@ -707,10 +618,7 @@
         </w:numPr>
       </w:pPr>
       <w:r>
-        <w:t xml:space="preserve">The </w:t>
-      </w:r>
-      <w:r>
-        <w:t xml:space="preserve">PO should be involved in the conversation during sprint planning – as teams are brainstorming remind </w:t>
+        <w:t xml:space="preserve">The PO should be involved in the conversation during sprint planning – as teams are brainstorming remind </w:t>
       </w:r>
       <w:proofErr w:type="gramStart"/>
       <w:r>
@@ -764,19 +672,7 @@
         </w:numPr>
       </w:pPr>
       <w:r>
-        <w:t xml:space="preserve">If teams run out of tasks to do, </w:t>
-      </w:r>
-      <w:r>
-        <w:t xml:space="preserve">stress that </w:t>
-      </w:r>
-      <w:r>
-        <w:t xml:space="preserve">they </w:t>
-      </w:r>
-      <w:r>
-        <w:t>can take on extra tasks</w:t>
-      </w:r>
-      <w:r>
-        <w:t xml:space="preserve"> in the backlog or improve previously completed tasks</w:t>
+        <w:t>If teams run out of tasks to do, stress that they can take on extra tasks in the backlog or improve previously completed tasks</w:t>
       </w:r>
       <w:r>
         <w:t xml:space="preserve"> (</w:t>
@@ -838,13 +734,7 @@
         </w:numPr>
       </w:pPr>
       <w:r>
-        <w:t xml:space="preserve">If there is an issue with resources or similar, teams can take things apart and reallocate resources, but make sure they explain that and move </w:t>
-      </w:r>
-      <w:r>
-        <w:t>the corresponding user stories</w:t>
-      </w:r>
-      <w:r>
-        <w:t xml:space="preserve"> back out of the done category if they do so.</w:t>
+        <w:t>If there is an issue with resources or similar, teams can take things apart and reallocate resources, but make sure they explain that and move the corresponding user stories back out of the done category if they do so.</w:t>
       </w:r>
     </w:p>
     <w:p>
@@ -860,7 +750,6 @@
           <w:i/>
           <w:iCs/>
         </w:rPr>
-        <w:lastRenderedPageBreak/>
         <w:t>Sprint Review</w:t>
       </w:r>
       <w:r>
@@ -897,6 +786,7 @@
         </w:numPr>
       </w:pPr>
       <w:r>
+        <w:lastRenderedPageBreak/>
         <w:t>Remind teams that PO is not technically privy to conversations during sprint, so make sure to fully explain all features</w:t>
       </w:r>
     </w:p>
@@ -2146,6 +2036,7 @@
   <w:style w:type="character" w:default="1" w:styleId="DefaultParagraphFont">
     <w:name w:val="Default Paragraph Font"/>
     <w:uiPriority w:val="1"/>
+    <w:semiHidden/>
     <w:unhideWhenUsed/>
   </w:style>
   <w:style w:type="table" w:default="1" w:styleId="TableNormal">

</xml_diff>